<commit_message>
rest ws client h:messages
</commit_message>
<xml_diff>
--- a/Zadaca_03_koraci.docx
+++ b/Zadaca_03_koraci.docx
@@ -2249,7 +2249,6 @@
           <w:lang w:eastAsia="hr-HR"/>
         </w:rPr>
       </w:pPr>
-      <w:bookmarkStart w:id="0" w:name="_GoBack"/>
       <w:r>
         <w:rPr>
           <w:rFonts w:ascii="Verdana" w:eastAsia="Times New Roman" w:hAnsi="Verdana" w:cs="Arial"/>
@@ -2285,18 +2284,7 @@
           <w:szCs w:val="24"/>
           <w:lang w:eastAsia="hr-HR"/>
         </w:rPr>
-        <w:t xml:space="preserve">kreirati dretvu PreuzmiMeteoPodatke koja će za spremljena parkirališta odnosno njihove geo lokacije preuzimati meterološke podatke i spremati u odgovarajuću tablicu pod nazivom METEO. </w:t>
-      </w:r>
-      <w:bookmarkEnd w:id="0"/>
-      <w:r>
-        <w:rPr>
-          <w:rFonts w:ascii="Verdana" w:eastAsia="Times New Roman" w:hAnsi="Verdana" w:cs="Arial"/>
-          <w:color w:val="FF0000"/>
-          <w:sz w:val="24"/>
-          <w:szCs w:val="24"/>
-          <w:lang w:eastAsia="hr-HR"/>
-        </w:rPr>
-        <w:t>Dretvu treba startati u slušaču aplikacije kod kreiranje konteksta. Interval dretve određen je konfiguracijskim podatkom.</w:t>
+        <w:t>kreirati dretvu PreuzmiMeteoPodatke koja će za spremljena parkirališta odnosno njihove geo lokacije preuzimati meterološke podatke i spremati u odgovarajuću tablicu pod nazivom METEO. Dretvu treba startati u slušaču aplikacije kod kreiranje konteksta. Interval dretve određen je konfiguracijskim podatkom.</w:t>
       </w:r>
     </w:p>
     <w:p>
@@ -3130,16 +3118,16 @@
         <w:spacing w:before="100" w:beforeAutospacing="1" w:after="100" w:afterAutospacing="1" w:line="240" w:lineRule="auto"/>
         <w:rPr>
           <w:rFonts w:ascii="Arial" w:eastAsia="Times New Roman" w:hAnsi="Arial" w:cs="Arial"/>
-          <w:color w:val="262626"/>
-          <w:sz w:val="21"/>
-          <w:szCs w:val="21"/>
-          <w:lang w:eastAsia="hr-HR"/>
-        </w:rPr>
-      </w:pPr>
-      <w:r>
-        <w:rPr>
-          <w:rFonts w:ascii="Arial" w:eastAsia="Times New Roman" w:hAnsi="Arial" w:cs="Arial"/>
-          <w:color w:val="262626"/>
+          <w:color w:val="FF0000"/>
+          <w:sz w:val="21"/>
+          <w:szCs w:val="21"/>
+          <w:lang w:eastAsia="hr-HR"/>
+        </w:rPr>
+      </w:pPr>
+      <w:r>
+        <w:rPr>
+          <w:rFonts w:ascii="Arial" w:eastAsia="Times New Roman" w:hAnsi="Arial" w:cs="Arial"/>
+          <w:color w:val="FF0000"/>
           <w:sz w:val="24"/>
           <w:szCs w:val="24"/>
           <w:lang w:eastAsia="hr-HR"/>
@@ -3151,7 +3139,7 @@
           <w:rFonts w:ascii="Arial" w:eastAsia="Times New Roman" w:hAnsi="Arial" w:cs="Arial"/>
           <w:b/>
           <w:bCs/>
-          <w:color w:val="262626"/>
+          <w:color w:val="FF0000"/>
           <w:sz w:val="24"/>
           <w:szCs w:val="24"/>
           <w:lang w:eastAsia="hr-HR"/>
@@ -3161,7 +3149,7 @@
       <w:r>
         <w:rPr>
           <w:rFonts w:ascii="Arial" w:eastAsia="Times New Roman" w:hAnsi="Arial" w:cs="Arial"/>
-          <w:color w:val="262626"/>
+          <w:color w:val="FF0000"/>
           <w:sz w:val="24"/>
           <w:szCs w:val="24"/>
           <w:lang w:eastAsia="hr-HR"/>
@@ -3179,16 +3167,16 @@
         <w:spacing w:before="100" w:beforeAutospacing="1" w:after="100" w:afterAutospacing="1" w:line="240" w:lineRule="auto"/>
         <w:rPr>
           <w:rFonts w:ascii="Arial" w:eastAsia="Times New Roman" w:hAnsi="Arial" w:cs="Arial"/>
-          <w:color w:val="262626"/>
-          <w:sz w:val="21"/>
-          <w:szCs w:val="21"/>
-          <w:lang w:eastAsia="hr-HR"/>
-        </w:rPr>
-      </w:pPr>
-      <w:r>
-        <w:rPr>
-          <w:rFonts w:ascii="Arial" w:eastAsia="Times New Roman" w:hAnsi="Arial" w:cs="Arial"/>
-          <w:color w:val="262626"/>
+          <w:color w:val="FF0000"/>
+          <w:sz w:val="21"/>
+          <w:szCs w:val="21"/>
+          <w:lang w:eastAsia="hr-HR"/>
+        </w:rPr>
+      </w:pPr>
+      <w:r>
+        <w:rPr>
+          <w:rFonts w:ascii="Arial" w:eastAsia="Times New Roman" w:hAnsi="Arial" w:cs="Arial"/>
+          <w:color w:val="FF0000"/>
           <w:sz w:val="24"/>
           <w:szCs w:val="24"/>
           <w:lang w:eastAsia="hr-HR"/>
@@ -3200,7 +3188,7 @@
           <w:rFonts w:ascii="Arial" w:eastAsia="Times New Roman" w:hAnsi="Arial" w:cs="Arial"/>
           <w:b/>
           <w:bCs/>
-          <w:color w:val="262626"/>
+          <w:color w:val="FF0000"/>
           <w:sz w:val="24"/>
           <w:szCs w:val="24"/>
           <w:lang w:eastAsia="hr-HR"/>
@@ -3218,16 +3206,16 @@
         <w:spacing w:before="100" w:beforeAutospacing="1" w:after="100" w:afterAutospacing="1" w:line="240" w:lineRule="auto"/>
         <w:rPr>
           <w:rFonts w:ascii="Arial" w:eastAsia="Times New Roman" w:hAnsi="Arial" w:cs="Arial"/>
-          <w:color w:val="262626"/>
-          <w:sz w:val="21"/>
-          <w:szCs w:val="21"/>
-          <w:lang w:eastAsia="hr-HR"/>
-        </w:rPr>
-      </w:pPr>
-      <w:r>
-        <w:rPr>
-          <w:rFonts w:ascii="Arial" w:eastAsia="Times New Roman" w:hAnsi="Arial" w:cs="Arial"/>
-          <w:color w:val="262626"/>
+          <w:color w:val="FF0000"/>
+          <w:sz w:val="21"/>
+          <w:szCs w:val="21"/>
+          <w:lang w:eastAsia="hr-HR"/>
+        </w:rPr>
+      </w:pPr>
+      <w:r>
+        <w:rPr>
+          <w:rFonts w:ascii="Arial" w:eastAsia="Times New Roman" w:hAnsi="Arial" w:cs="Arial"/>
+          <w:color w:val="FF0000"/>
           <w:sz w:val="24"/>
           <w:szCs w:val="24"/>
           <w:lang w:eastAsia="hr-HR"/>
@@ -3245,16 +3233,16 @@
         <w:spacing w:before="100" w:beforeAutospacing="1" w:after="100" w:afterAutospacing="1" w:line="240" w:lineRule="auto"/>
         <w:rPr>
           <w:rFonts w:ascii="Arial" w:eastAsia="Times New Roman" w:hAnsi="Arial" w:cs="Arial"/>
-          <w:color w:val="262626"/>
-          <w:sz w:val="21"/>
-          <w:szCs w:val="21"/>
-          <w:lang w:eastAsia="hr-HR"/>
-        </w:rPr>
-      </w:pPr>
-      <w:r>
-        <w:rPr>
-          <w:rFonts w:ascii="Arial" w:eastAsia="Times New Roman" w:hAnsi="Arial" w:cs="Arial"/>
-          <w:color w:val="262626"/>
+          <w:color w:val="FF0000"/>
+          <w:sz w:val="21"/>
+          <w:szCs w:val="21"/>
+          <w:lang w:eastAsia="hr-HR"/>
+        </w:rPr>
+      </w:pPr>
+      <w:r>
+        <w:rPr>
+          <w:rFonts w:ascii="Arial" w:eastAsia="Times New Roman" w:hAnsi="Arial" w:cs="Arial"/>
+          <w:color w:val="FF0000"/>
           <w:sz w:val="24"/>
           <w:szCs w:val="24"/>
           <w:lang w:eastAsia="hr-HR"/>
@@ -3266,7 +3254,7 @@
           <w:rFonts w:ascii="Arial" w:eastAsia="Times New Roman" w:hAnsi="Arial" w:cs="Arial"/>
           <w:b/>
           <w:bCs/>
-          <w:color w:val="262626"/>
+          <w:color w:val="FF0000"/>
           <w:sz w:val="24"/>
           <w:szCs w:val="24"/>
           <w:lang w:eastAsia="hr-HR"/>
@@ -3276,7 +3264,7 @@
       <w:r>
         <w:rPr>
           <w:rFonts w:ascii="Arial" w:eastAsia="Times New Roman" w:hAnsi="Arial" w:cs="Arial"/>
-          <w:color w:val="262626"/>
+          <w:color w:val="FF0000"/>
           <w:sz w:val="24"/>
           <w:szCs w:val="24"/>
           <w:lang w:eastAsia="hr-HR"/>
@@ -3294,16 +3282,16 @@
         <w:spacing w:before="100" w:beforeAutospacing="1" w:after="100" w:afterAutospacing="1" w:line="240" w:lineRule="auto"/>
         <w:rPr>
           <w:rFonts w:ascii="Arial" w:eastAsia="Times New Roman" w:hAnsi="Arial" w:cs="Arial"/>
-          <w:color w:val="262626"/>
-          <w:sz w:val="21"/>
-          <w:szCs w:val="21"/>
-          <w:lang w:eastAsia="hr-HR"/>
-        </w:rPr>
-      </w:pPr>
-      <w:r>
-        <w:rPr>
-          <w:rFonts w:ascii="Arial" w:eastAsia="Times New Roman" w:hAnsi="Arial" w:cs="Arial"/>
-          <w:color w:val="262626"/>
+          <w:color w:val="FF0000"/>
+          <w:sz w:val="21"/>
+          <w:szCs w:val="21"/>
+          <w:lang w:eastAsia="hr-HR"/>
+        </w:rPr>
+      </w:pPr>
+      <w:r>
+        <w:rPr>
+          <w:rFonts w:ascii="Arial" w:eastAsia="Times New Roman" w:hAnsi="Arial" w:cs="Arial"/>
+          <w:color w:val="FF0000"/>
           <w:sz w:val="24"/>
           <w:szCs w:val="24"/>
           <w:lang w:eastAsia="hr-HR"/>
@@ -3315,7 +3303,7 @@
           <w:rFonts w:ascii="Arial" w:eastAsia="Times New Roman" w:hAnsi="Arial" w:cs="Arial"/>
           <w:b/>
           <w:bCs/>
-          <w:color w:val="262626"/>
+          <w:color w:val="FF0000"/>
           <w:sz w:val="24"/>
           <w:szCs w:val="24"/>
           <w:lang w:eastAsia="hr-HR"/>
@@ -3325,7 +3313,7 @@
       <w:r>
         <w:rPr>
           <w:rFonts w:ascii="Arial" w:eastAsia="Times New Roman" w:hAnsi="Arial" w:cs="Arial"/>
-          <w:color w:val="262626"/>
+          <w:color w:val="FF0000"/>
           <w:sz w:val="24"/>
           <w:szCs w:val="24"/>
           <w:lang w:eastAsia="hr-HR"/>
@@ -3343,16 +3331,16 @@
         <w:spacing w:before="100" w:beforeAutospacing="1" w:after="100" w:afterAutospacing="1" w:line="240" w:lineRule="auto"/>
         <w:rPr>
           <w:rFonts w:ascii="Arial" w:eastAsia="Times New Roman" w:hAnsi="Arial" w:cs="Arial"/>
-          <w:color w:val="262626"/>
-          <w:sz w:val="21"/>
-          <w:szCs w:val="21"/>
-          <w:lang w:eastAsia="hr-HR"/>
-        </w:rPr>
-      </w:pPr>
-      <w:r>
-        <w:rPr>
-          <w:rFonts w:ascii="Arial" w:eastAsia="Times New Roman" w:hAnsi="Arial" w:cs="Arial"/>
-          <w:color w:val="262626"/>
+          <w:color w:val="FF0000"/>
+          <w:sz w:val="21"/>
+          <w:szCs w:val="21"/>
+          <w:lang w:eastAsia="hr-HR"/>
+        </w:rPr>
+      </w:pPr>
+      <w:r>
+        <w:rPr>
+          <w:rFonts w:ascii="Arial" w:eastAsia="Times New Roman" w:hAnsi="Arial" w:cs="Arial"/>
+          <w:color w:val="FF0000"/>
           <w:sz w:val="24"/>
           <w:szCs w:val="24"/>
           <w:lang w:eastAsia="hr-HR"/>
@@ -3370,16 +3358,16 @@
         <w:spacing w:before="100" w:beforeAutospacing="1" w:after="100" w:afterAutospacing="1" w:line="240" w:lineRule="auto"/>
         <w:rPr>
           <w:rFonts w:ascii="Arial" w:eastAsia="Times New Roman" w:hAnsi="Arial" w:cs="Arial"/>
-          <w:color w:val="262626"/>
-          <w:sz w:val="21"/>
-          <w:szCs w:val="21"/>
-          <w:lang w:eastAsia="hr-HR"/>
-        </w:rPr>
-      </w:pPr>
-      <w:r>
-        <w:rPr>
-          <w:rFonts w:ascii="Arial" w:eastAsia="Times New Roman" w:hAnsi="Arial" w:cs="Arial"/>
-          <w:color w:val="262626"/>
+          <w:color w:val="FF0000"/>
+          <w:sz w:val="21"/>
+          <w:szCs w:val="21"/>
+          <w:lang w:eastAsia="hr-HR"/>
+        </w:rPr>
+      </w:pPr>
+      <w:r>
+        <w:rPr>
+          <w:rFonts w:ascii="Arial" w:eastAsia="Times New Roman" w:hAnsi="Arial" w:cs="Arial"/>
+          <w:color w:val="FF0000"/>
           <w:sz w:val="24"/>
           <w:szCs w:val="24"/>
           <w:lang w:eastAsia="hr-HR"/>
@@ -3391,7 +3379,7 @@
           <w:rFonts w:ascii="Arial" w:eastAsia="Times New Roman" w:hAnsi="Arial" w:cs="Arial"/>
           <w:b/>
           <w:bCs/>
-          <w:color w:val="262626"/>
+          <w:color w:val="FF0000"/>
           <w:sz w:val="24"/>
           <w:szCs w:val="24"/>
           <w:lang w:eastAsia="hr-HR"/>
@@ -3401,7 +3389,7 @@
       <w:r>
         <w:rPr>
           <w:rFonts w:ascii="Arial" w:eastAsia="Times New Roman" w:hAnsi="Arial" w:cs="Arial"/>
-          <w:color w:val="262626"/>
+          <w:color w:val="FF0000"/>
           <w:sz w:val="24"/>
           <w:szCs w:val="24"/>
           <w:lang w:eastAsia="hr-HR"/>
@@ -3419,16 +3407,16 @@
         <w:spacing w:before="100" w:beforeAutospacing="1" w:after="100" w:afterAutospacing="1" w:line="240" w:lineRule="auto"/>
         <w:rPr>
           <w:rFonts w:ascii="Arial" w:eastAsia="Times New Roman" w:hAnsi="Arial" w:cs="Arial"/>
-          <w:color w:val="262626"/>
-          <w:sz w:val="21"/>
-          <w:szCs w:val="21"/>
-          <w:lang w:eastAsia="hr-HR"/>
-        </w:rPr>
-      </w:pPr>
-      <w:r>
-        <w:rPr>
-          <w:rFonts w:ascii="Arial" w:eastAsia="Times New Roman" w:hAnsi="Arial" w:cs="Arial"/>
-          <w:color w:val="262626"/>
+          <w:color w:val="FF0000"/>
+          <w:sz w:val="21"/>
+          <w:szCs w:val="21"/>
+          <w:lang w:eastAsia="hr-HR"/>
+        </w:rPr>
+      </w:pPr>
+      <w:r>
+        <w:rPr>
+          <w:rFonts w:ascii="Arial" w:eastAsia="Times New Roman" w:hAnsi="Arial" w:cs="Arial"/>
+          <w:color w:val="FF0000"/>
           <w:sz w:val="24"/>
           <w:szCs w:val="24"/>
           <w:lang w:eastAsia="hr-HR"/>
@@ -3446,16 +3434,16 @@
         <w:spacing w:before="100" w:beforeAutospacing="1" w:after="100" w:afterAutospacing="1" w:line="240" w:lineRule="auto"/>
         <w:rPr>
           <w:rFonts w:ascii="Arial" w:eastAsia="Times New Roman" w:hAnsi="Arial" w:cs="Arial"/>
-          <w:color w:val="262626"/>
-          <w:sz w:val="21"/>
-          <w:szCs w:val="21"/>
-          <w:lang w:eastAsia="hr-HR"/>
-        </w:rPr>
-      </w:pPr>
-      <w:r>
-        <w:rPr>
-          <w:rFonts w:ascii="Arial" w:eastAsia="Times New Roman" w:hAnsi="Arial" w:cs="Arial"/>
-          <w:color w:val="262626"/>
+          <w:color w:val="FF0000"/>
+          <w:sz w:val="21"/>
+          <w:szCs w:val="21"/>
+          <w:lang w:eastAsia="hr-HR"/>
+        </w:rPr>
+      </w:pPr>
+      <w:r>
+        <w:rPr>
+          <w:rFonts w:ascii="Arial" w:eastAsia="Times New Roman" w:hAnsi="Arial" w:cs="Arial"/>
+          <w:color w:val="FF0000"/>
           <w:sz w:val="24"/>
           <w:szCs w:val="24"/>
           <w:lang w:eastAsia="hr-HR"/>
@@ -3473,16 +3461,16 @@
         <w:spacing w:before="100" w:beforeAutospacing="1" w:after="100" w:afterAutospacing="1" w:line="240" w:lineRule="auto"/>
         <w:rPr>
           <w:rFonts w:ascii="Arial" w:eastAsia="Times New Roman" w:hAnsi="Arial" w:cs="Arial"/>
-          <w:color w:val="262626"/>
-          <w:sz w:val="21"/>
-          <w:szCs w:val="21"/>
-          <w:lang w:eastAsia="hr-HR"/>
-        </w:rPr>
-      </w:pPr>
-      <w:r>
-        <w:rPr>
-          <w:rFonts w:ascii="Arial" w:eastAsia="Times New Roman" w:hAnsi="Arial" w:cs="Arial"/>
-          <w:color w:val="262626"/>
+          <w:color w:val="4472C4" w:themeColor="accent1"/>
+          <w:sz w:val="21"/>
+          <w:szCs w:val="21"/>
+          <w:lang w:eastAsia="hr-HR"/>
+        </w:rPr>
+      </w:pPr>
+      <w:r>
+        <w:rPr>
+          <w:rFonts w:ascii="Arial" w:eastAsia="Times New Roman" w:hAnsi="Arial" w:cs="Arial"/>
+          <w:color w:val="4472C4" w:themeColor="accent1"/>
           <w:sz w:val="24"/>
           <w:szCs w:val="24"/>
           <w:lang w:eastAsia="hr-HR"/>
@@ -3509,34 +3497,44 @@
       <w:r>
         <w:rPr>
           <w:rFonts w:ascii="Arial" w:eastAsia="Times New Roman" w:hAnsi="Arial" w:cs="Arial"/>
-          <w:color w:val="262626"/>
-          <w:sz w:val="24"/>
-          <w:szCs w:val="24"/>
-          <w:lang w:eastAsia="hr-HR"/>
-        </w:rPr>
-        <w:t>dodati varijablu za preuzimanje meteo podataka List&lt;Meteo&gt;, dodati getter</w:t>
-      </w:r>
-    </w:p>
-    <w:p>
-      <w:pPr>
-        <w:numPr>
-          <w:ilvl w:val="0"/>
-          <w:numId w:val="3"/>
-        </w:numPr>
-        <w:shd w:val="clear" w:color="auto" w:fill="FFFFFF"/>
-        <w:spacing w:before="100" w:beforeAutospacing="1" w:after="100" w:afterAutospacing="1" w:line="240" w:lineRule="auto"/>
-        <w:rPr>
-          <w:rFonts w:ascii="Arial" w:eastAsia="Times New Roman" w:hAnsi="Arial" w:cs="Arial"/>
-          <w:color w:val="262626"/>
-          <w:sz w:val="21"/>
-          <w:szCs w:val="21"/>
-          <w:lang w:eastAsia="hr-HR"/>
-        </w:rPr>
-      </w:pPr>
-      <w:r>
-        <w:rPr>
-          <w:rFonts w:ascii="Arial" w:eastAsia="Times New Roman" w:hAnsi="Arial" w:cs="Arial"/>
-          <w:color w:val="262626"/>
+          <w:color w:val="FF0000"/>
+          <w:sz w:val="24"/>
+          <w:szCs w:val="24"/>
+          <w:lang w:eastAsia="hr-HR"/>
+        </w:rPr>
+        <w:t xml:space="preserve">dodati varijablu za preuzimanje meteo podataka </w:t>
+      </w:r>
+      <w:r>
+        <w:rPr>
+          <w:rFonts w:ascii="Arial" w:eastAsia="Times New Roman" w:hAnsi="Arial" w:cs="Arial"/>
+          <w:color w:val="4472C4" w:themeColor="accent1"/>
+          <w:sz w:val="24"/>
+          <w:szCs w:val="24"/>
+          <w:lang w:eastAsia="hr-HR"/>
+        </w:rPr>
+        <w:t>List&lt;Meteo&gt;, dodati getter</w:t>
+      </w:r>
+    </w:p>
+    <w:p>
+      <w:pPr>
+        <w:numPr>
+          <w:ilvl w:val="0"/>
+          <w:numId w:val="3"/>
+        </w:numPr>
+        <w:shd w:val="clear" w:color="auto" w:fill="FFFFFF"/>
+        <w:spacing w:before="100" w:beforeAutospacing="1" w:after="100" w:afterAutospacing="1" w:line="240" w:lineRule="auto"/>
+        <w:rPr>
+          <w:rFonts w:ascii="Arial" w:eastAsia="Times New Roman" w:hAnsi="Arial" w:cs="Arial"/>
+          <w:color w:val="2F5496" w:themeColor="accent1" w:themeShade="BF"/>
+          <w:sz w:val="21"/>
+          <w:szCs w:val="21"/>
+          <w:lang w:eastAsia="hr-HR"/>
+        </w:rPr>
+      </w:pPr>
+      <w:r>
+        <w:rPr>
+          <w:rFonts w:ascii="Arial" w:eastAsia="Times New Roman" w:hAnsi="Arial" w:cs="Arial"/>
+          <w:color w:val="2F5496" w:themeColor="accent1" w:themeShade="BF"/>
           <w:sz w:val="24"/>
           <w:szCs w:val="24"/>
           <w:lang w:eastAsia="hr-HR"/>
@@ -3554,16 +3552,16 @@
         <w:spacing w:before="100" w:beforeAutospacing="1" w:after="100" w:afterAutospacing="1" w:line="240" w:lineRule="auto"/>
         <w:rPr>
           <w:rFonts w:ascii="Arial" w:eastAsia="Times New Roman" w:hAnsi="Arial" w:cs="Arial"/>
-          <w:color w:val="262626"/>
-          <w:sz w:val="21"/>
-          <w:szCs w:val="21"/>
-          <w:lang w:eastAsia="hr-HR"/>
-        </w:rPr>
-      </w:pPr>
-      <w:r>
-        <w:rPr>
-          <w:rFonts w:ascii="Arial" w:eastAsia="Times New Roman" w:hAnsi="Arial" w:cs="Arial"/>
-          <w:color w:val="262626"/>
+          <w:color w:val="2F5496" w:themeColor="accent1" w:themeShade="BF"/>
+          <w:sz w:val="21"/>
+          <w:szCs w:val="21"/>
+          <w:lang w:eastAsia="hr-HR"/>
+        </w:rPr>
+      </w:pPr>
+      <w:r>
+        <w:rPr>
+          <w:rFonts w:ascii="Arial" w:eastAsia="Times New Roman" w:hAnsi="Arial" w:cs="Arial"/>
+          <w:color w:val="2F5496" w:themeColor="accent1" w:themeShade="BF"/>
           <w:sz w:val="24"/>
           <w:szCs w:val="24"/>
           <w:lang w:eastAsia="hr-HR"/>
@@ -3581,16 +3579,16 @@
         <w:spacing w:before="100" w:beforeAutospacing="1" w:after="100" w:afterAutospacing="1" w:line="240" w:lineRule="auto"/>
         <w:rPr>
           <w:rFonts w:ascii="Arial" w:eastAsia="Times New Roman" w:hAnsi="Arial" w:cs="Arial"/>
-          <w:color w:val="262626"/>
-          <w:sz w:val="21"/>
-          <w:szCs w:val="21"/>
-          <w:lang w:eastAsia="hr-HR"/>
-        </w:rPr>
-      </w:pPr>
-      <w:r>
-        <w:rPr>
-          <w:rFonts w:ascii="Arial" w:eastAsia="Times New Roman" w:hAnsi="Arial" w:cs="Arial"/>
-          <w:color w:val="262626"/>
+          <w:color w:val="2F5496" w:themeColor="accent1" w:themeShade="BF"/>
+          <w:sz w:val="21"/>
+          <w:szCs w:val="21"/>
+          <w:lang w:eastAsia="hr-HR"/>
+        </w:rPr>
+      </w:pPr>
+      <w:r>
+        <w:rPr>
+          <w:rFonts w:ascii="Arial" w:eastAsia="Times New Roman" w:hAnsi="Arial" w:cs="Arial"/>
+          <w:color w:val="2F5496" w:themeColor="accent1" w:themeShade="BF"/>
           <w:sz w:val="24"/>
           <w:szCs w:val="24"/>
           <w:lang w:eastAsia="hr-HR"/>
@@ -3608,16 +3606,16 @@
         <w:spacing w:before="100" w:beforeAutospacing="1" w:after="100" w:afterAutospacing="1" w:line="240" w:lineRule="auto"/>
         <w:rPr>
           <w:rFonts w:ascii="Arial" w:eastAsia="Times New Roman" w:hAnsi="Arial" w:cs="Arial"/>
-          <w:color w:val="262626"/>
-          <w:sz w:val="21"/>
-          <w:szCs w:val="21"/>
-          <w:lang w:eastAsia="hr-HR"/>
-        </w:rPr>
-      </w:pPr>
-      <w:r>
-        <w:rPr>
-          <w:rFonts w:ascii="Arial" w:eastAsia="Times New Roman" w:hAnsi="Arial" w:cs="Arial"/>
-          <w:color w:val="262626"/>
+          <w:color w:val="2F5496" w:themeColor="accent1" w:themeShade="BF"/>
+          <w:sz w:val="21"/>
+          <w:szCs w:val="21"/>
+          <w:lang w:eastAsia="hr-HR"/>
+        </w:rPr>
+      </w:pPr>
+      <w:r>
+        <w:rPr>
+          <w:rFonts w:ascii="Arial" w:eastAsia="Times New Roman" w:hAnsi="Arial" w:cs="Arial"/>
+          <w:color w:val="2F5496" w:themeColor="accent1" w:themeShade="BF"/>
           <w:sz w:val="24"/>
           <w:szCs w:val="24"/>
           <w:lang w:eastAsia="hr-HR"/>
@@ -3635,16 +3633,16 @@
         <w:spacing w:before="100" w:beforeAutospacing="1" w:after="100" w:afterAutospacing="1" w:line="240" w:lineRule="auto"/>
         <w:rPr>
           <w:rFonts w:ascii="Arial" w:eastAsia="Times New Roman" w:hAnsi="Arial" w:cs="Arial"/>
-          <w:color w:val="262626"/>
-          <w:sz w:val="21"/>
-          <w:szCs w:val="21"/>
-          <w:lang w:eastAsia="hr-HR"/>
-        </w:rPr>
-      </w:pPr>
-      <w:r>
-        <w:rPr>
-          <w:rFonts w:ascii="Arial" w:eastAsia="Times New Roman" w:hAnsi="Arial" w:cs="Arial"/>
-          <w:color w:val="262626"/>
+          <w:color w:val="2F5496" w:themeColor="accent1" w:themeShade="BF"/>
+          <w:sz w:val="21"/>
+          <w:szCs w:val="21"/>
+          <w:lang w:eastAsia="hr-HR"/>
+        </w:rPr>
+      </w:pPr>
+      <w:r>
+        <w:rPr>
+          <w:rFonts w:ascii="Arial" w:eastAsia="Times New Roman" w:hAnsi="Arial" w:cs="Arial"/>
+          <w:color w:val="2F5496" w:themeColor="accent1" w:themeShade="BF"/>
           <w:sz w:val="24"/>
           <w:szCs w:val="24"/>
           <w:lang w:eastAsia="hr-HR"/>
@@ -3662,16 +3660,16 @@
         <w:spacing w:before="100" w:beforeAutospacing="1" w:after="100" w:afterAutospacing="1" w:line="240" w:lineRule="auto"/>
         <w:rPr>
           <w:rFonts w:ascii="Arial" w:eastAsia="Times New Roman" w:hAnsi="Arial" w:cs="Arial"/>
-          <w:color w:val="262626"/>
-          <w:sz w:val="21"/>
-          <w:szCs w:val="21"/>
-          <w:lang w:eastAsia="hr-HR"/>
-        </w:rPr>
-      </w:pPr>
-      <w:r>
-        <w:rPr>
-          <w:rFonts w:ascii="Arial" w:eastAsia="Times New Roman" w:hAnsi="Arial" w:cs="Arial"/>
-          <w:color w:val="262626"/>
+          <w:color w:val="2F5496" w:themeColor="accent1" w:themeShade="BF"/>
+          <w:sz w:val="21"/>
+          <w:szCs w:val="21"/>
+          <w:lang w:eastAsia="hr-HR"/>
+        </w:rPr>
+      </w:pPr>
+      <w:r>
+        <w:rPr>
+          <w:rFonts w:ascii="Arial" w:eastAsia="Times New Roman" w:hAnsi="Arial" w:cs="Arial"/>
+          <w:color w:val="2F5496" w:themeColor="accent1" w:themeShade="BF"/>
           <w:sz w:val="24"/>
           <w:szCs w:val="24"/>
           <w:lang w:eastAsia="hr-HR"/>
@@ -3690,16 +3688,16 @@
         <w:spacing w:before="100" w:beforeAutospacing="1" w:after="100" w:afterAutospacing="1" w:line="240" w:lineRule="auto"/>
         <w:rPr>
           <w:rFonts w:ascii="Arial" w:eastAsia="Times New Roman" w:hAnsi="Arial" w:cs="Arial"/>
-          <w:color w:val="262626"/>
-          <w:sz w:val="21"/>
-          <w:szCs w:val="21"/>
-          <w:lang w:eastAsia="hr-HR"/>
-        </w:rPr>
-      </w:pPr>
-      <w:r>
-        <w:rPr>
-          <w:rFonts w:ascii="Arial" w:eastAsia="Times New Roman" w:hAnsi="Arial" w:cs="Arial"/>
-          <w:color w:val="262626"/>
+          <w:color w:val="2F5496" w:themeColor="accent1" w:themeShade="BF"/>
+          <w:sz w:val="21"/>
+          <w:szCs w:val="21"/>
+          <w:lang w:eastAsia="hr-HR"/>
+        </w:rPr>
+      </w:pPr>
+      <w:r>
+        <w:rPr>
+          <w:rFonts w:ascii="Arial" w:eastAsia="Times New Roman" w:hAnsi="Arial" w:cs="Arial"/>
+          <w:color w:val="2F5496" w:themeColor="accent1" w:themeShade="BF"/>
           <w:sz w:val="24"/>
           <w:szCs w:val="24"/>
           <w:lang w:eastAsia="hr-HR"/>
@@ -3717,16 +3715,16 @@
         <w:spacing w:before="100" w:beforeAutospacing="1" w:after="100" w:afterAutospacing="1" w:line="240" w:lineRule="auto"/>
         <w:rPr>
           <w:rFonts w:ascii="Arial" w:eastAsia="Times New Roman" w:hAnsi="Arial" w:cs="Arial"/>
-          <w:color w:val="262626"/>
-          <w:sz w:val="21"/>
-          <w:szCs w:val="21"/>
-          <w:lang w:eastAsia="hr-HR"/>
-        </w:rPr>
-      </w:pPr>
-      <w:r>
-        <w:rPr>
-          <w:rFonts w:ascii="Arial" w:eastAsia="Times New Roman" w:hAnsi="Arial" w:cs="Arial"/>
-          <w:color w:val="262626"/>
+          <w:color w:val="2F5496" w:themeColor="accent1" w:themeShade="BF"/>
+          <w:sz w:val="21"/>
+          <w:szCs w:val="21"/>
+          <w:lang w:eastAsia="hr-HR"/>
+        </w:rPr>
+      </w:pPr>
+      <w:r>
+        <w:rPr>
+          <w:rFonts w:ascii="Arial" w:eastAsia="Times New Roman" w:hAnsi="Arial" w:cs="Arial"/>
+          <w:color w:val="2F5496" w:themeColor="accent1" w:themeShade="BF"/>
           <w:sz w:val="24"/>
           <w:szCs w:val="24"/>
           <w:lang w:eastAsia="hr-HR"/>
@@ -3738,7 +3736,7 @@
           <w:rFonts w:ascii="Arial" w:eastAsia="Times New Roman" w:hAnsi="Arial" w:cs="Arial"/>
           <w:b/>
           <w:bCs/>
-          <w:color w:val="262626"/>
+          <w:color w:val="2F5496" w:themeColor="accent1" w:themeShade="BF"/>
           <w:sz w:val="24"/>
           <w:szCs w:val="24"/>
           <w:lang w:eastAsia="hr-HR"/>
@@ -3748,7 +3746,7 @@
       <w:r>
         <w:rPr>
           <w:rFonts w:ascii="Arial" w:eastAsia="Times New Roman" w:hAnsi="Arial" w:cs="Arial"/>
-          <w:color w:val="262626"/>
+          <w:color w:val="2F5496" w:themeColor="accent1" w:themeShade="BF"/>
           <w:sz w:val="24"/>
           <w:szCs w:val="24"/>
           <w:lang w:eastAsia="hr-HR"/>
@@ -3766,16 +3764,16 @@
         <w:spacing w:before="100" w:beforeAutospacing="1" w:after="100" w:afterAutospacing="1" w:line="240" w:lineRule="auto"/>
         <w:rPr>
           <w:rFonts w:ascii="Arial" w:eastAsia="Times New Roman" w:hAnsi="Arial" w:cs="Arial"/>
-          <w:color w:val="262626"/>
-          <w:sz w:val="21"/>
-          <w:szCs w:val="21"/>
-          <w:lang w:eastAsia="hr-HR"/>
-        </w:rPr>
-      </w:pPr>
-      <w:r>
-        <w:rPr>
-          <w:rFonts w:ascii="Arial" w:eastAsia="Times New Roman" w:hAnsi="Arial" w:cs="Arial"/>
-          <w:color w:val="262626"/>
+          <w:color w:val="FF0000"/>
+          <w:sz w:val="21"/>
+          <w:szCs w:val="21"/>
+          <w:lang w:eastAsia="hr-HR"/>
+        </w:rPr>
+      </w:pPr>
+      <w:r>
+        <w:rPr>
+          <w:rFonts w:ascii="Arial" w:eastAsia="Times New Roman" w:hAnsi="Arial" w:cs="Arial"/>
+          <w:color w:val="FF0000"/>
           <w:sz w:val="24"/>
           <w:szCs w:val="24"/>
           <w:lang w:eastAsia="hr-HR"/>
@@ -3793,16 +3791,16 @@
         <w:spacing w:before="100" w:beforeAutospacing="1" w:after="100" w:afterAutospacing="1" w:line="240" w:lineRule="auto"/>
         <w:rPr>
           <w:rFonts w:ascii="Arial" w:eastAsia="Times New Roman" w:hAnsi="Arial" w:cs="Arial"/>
-          <w:color w:val="262626"/>
-          <w:sz w:val="21"/>
-          <w:szCs w:val="21"/>
-          <w:lang w:eastAsia="hr-HR"/>
-        </w:rPr>
-      </w:pPr>
-      <w:r>
-        <w:rPr>
-          <w:rFonts w:ascii="Arial" w:eastAsia="Times New Roman" w:hAnsi="Arial" w:cs="Arial"/>
-          <w:color w:val="262626"/>
+          <w:color w:val="FF0000"/>
+          <w:sz w:val="21"/>
+          <w:szCs w:val="21"/>
+          <w:lang w:eastAsia="hr-HR"/>
+        </w:rPr>
+      </w:pPr>
+      <w:r>
+        <w:rPr>
+          <w:rFonts w:ascii="Arial" w:eastAsia="Times New Roman" w:hAnsi="Arial" w:cs="Arial"/>
+          <w:color w:val="FF0000"/>
           <w:sz w:val="24"/>
           <w:szCs w:val="24"/>
           <w:lang w:eastAsia="hr-HR"/>
@@ -3820,16 +3818,16 @@
         <w:spacing w:before="100" w:beforeAutospacing="1" w:after="100" w:afterAutospacing="1" w:line="240" w:lineRule="auto"/>
         <w:rPr>
           <w:rFonts w:ascii="Arial" w:eastAsia="Times New Roman" w:hAnsi="Arial" w:cs="Arial"/>
-          <w:color w:val="262626"/>
-          <w:sz w:val="21"/>
-          <w:szCs w:val="21"/>
-          <w:lang w:eastAsia="hr-HR"/>
-        </w:rPr>
-      </w:pPr>
-      <w:r>
-        <w:rPr>
-          <w:rFonts w:ascii="Arial" w:eastAsia="Times New Roman" w:hAnsi="Arial" w:cs="Arial"/>
-          <w:color w:val="262626"/>
+          <w:color w:val="FF0000"/>
+          <w:sz w:val="21"/>
+          <w:szCs w:val="21"/>
+          <w:lang w:eastAsia="hr-HR"/>
+        </w:rPr>
+      </w:pPr>
+      <w:r>
+        <w:rPr>
+          <w:rFonts w:ascii="Arial" w:eastAsia="Times New Roman" w:hAnsi="Arial" w:cs="Arial"/>
+          <w:color w:val="FF0000"/>
           <w:sz w:val="24"/>
           <w:szCs w:val="24"/>
           <w:lang w:eastAsia="hr-HR"/>
@@ -3917,6 +3915,8 @@
         </w:rPr>
         <w:t>izgraditi i isporučiti aplikaciju</w:t>
       </w:r>
+      <w:bookmarkStart w:id="0" w:name="_GoBack"/>
+      <w:bookmarkEnd w:id="0"/>
     </w:p>
     <w:p>
       <w:pPr>
@@ -4022,7 +4022,7 @@
           </mc:Choice>
           <mc:Fallback>
             <w:pict>
-              <v:rect w14:anchorId="49436FC5" id="Rectangle 5" o:spid="_x0000_s1026" alt="METRO ws" style="width:364.8pt;height:136.8pt;visibility:visible;mso-wrap-style:square;mso-left-percent:-10001;mso-top-percent:-10001;mso-position-horizontal:absolute;mso-position-horizontal-relative:char;mso-position-vertical:absolute;mso-position-vertical-relative:line;mso-left-percent:-10001;mso-top-percent:-10001;v-text-anchor:top" o:gfxdata="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" filled="f" stroked="f">
+              <v:rect w14:anchorId="5574E6F9" id="Rectangle 5" o:spid="_x0000_s1026" alt="METRO ws" style="width:364.8pt;height:136.8pt;visibility:visible;mso-wrap-style:square;mso-left-percent:-10001;mso-top-percent:-10001;mso-position-horizontal:absolute;mso-position-horizontal-relative:char;mso-position-vertical:absolute;mso-position-vertical-relative:line;mso-left-percent:-10001;mso-top-percent:-10001;v-text-anchor:top" o:gfxdata="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" filled="f" stroked="f">
                 <o:lock v:ext="edit" aspectratio="t"/>
                 <w10:anchorlock/>
               </v:rect>
@@ -4178,7 +4178,7 @@
           </mc:Choice>
           <mc:Fallback>
             <w:pict>
-              <v:rect w14:anchorId="69399E71" id="Rectangle 4" o:spid="_x0000_s1026" alt="Slika 2." style="width:447.6pt;height:327pt;visibility:visible;mso-wrap-style:square;mso-left-percent:-10001;mso-top-percent:-10001;mso-position-horizontal:absolute;mso-position-horizontal-relative:char;mso-position-vertical:absolute;mso-position-vertical-relative:line;mso-left-percent:-10001;mso-top-percent:-10001;v-text-anchor:top" o:gfxdata="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" filled="f" stroked="f">
+              <v:rect w14:anchorId="3E7DFC79" id="Rectangle 4" o:spid="_x0000_s1026" alt="Slika 2." style="width:447.6pt;height:327pt;visibility:visible;mso-wrap-style:square;mso-left-percent:-10001;mso-top-percent:-10001;mso-position-horizontal:absolute;mso-position-horizontal-relative:char;mso-position-vertical:absolute;mso-position-vertical-relative:line;mso-left-percent:-10001;mso-top-percent:-10001;v-text-anchor:top" o:gfxdata="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" filled="f" stroked="f">
                 <o:lock v:ext="edit" aspectratio="t"/>
                 <w10:anchorlock/>
               </v:rect>
@@ -4333,7 +4333,7 @@
           </mc:Choice>
           <mc:Fallback>
             <w:pict>
-              <v:rect w14:anchorId="563087A6" id="Rectangle 3" o:spid="_x0000_s1026" alt="Slika 3." style="width:423.6pt;height:302.4pt;visibility:visible;mso-wrap-style:square;mso-left-percent:-10001;mso-top-percent:-10001;mso-position-horizontal:absolute;mso-position-horizontal-relative:char;mso-position-vertical:absolute;mso-position-vertical-relative:line;mso-left-percent:-10001;mso-top-percent:-10001;v-text-anchor:top" o:gfxdata="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" filled="f" stroked="f">
+              <v:rect w14:anchorId="1D3C329F" id="Rectangle 3" o:spid="_x0000_s1026" alt="Slika 3." style="width:423.6pt;height:302.4pt;visibility:visible;mso-wrap-style:square;mso-left-percent:-10001;mso-top-percent:-10001;mso-position-horizontal:absolute;mso-position-horizontal-relative:char;mso-position-vertical:absolute;mso-position-vertical-relative:line;mso-left-percent:-10001;mso-top-percent:-10001;v-text-anchor:top" o:gfxdata="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" filled="f" stroked="f">
                 <o:lock v:ext="edit" aspectratio="t"/>
                 <w10:anchorlock/>
               </v:rect>
@@ -4479,7 +4479,7 @@
           </mc:Choice>
           <mc:Fallback>
             <w:pict>
-              <v:rect w14:anchorId="4B465D71" id="Rectangle 2" o:spid="_x0000_s1026" alt="Slika 5." style="width:450pt;height:134.4pt;visibility:visible;mso-wrap-style:square;mso-left-percent:-10001;mso-top-percent:-10001;mso-position-horizontal:absolute;mso-position-horizontal-relative:char;mso-position-vertical:absolute;mso-position-vertical-relative:line;mso-left-percent:-10001;mso-top-percent:-10001;v-text-anchor:top" o:gfxdata="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" filled="f" stroked="f">
+              <v:rect w14:anchorId="031EB6A7" id="Rectangle 2" o:spid="_x0000_s1026" alt="Slika 5." style="width:450pt;height:134.4pt;visibility:visible;mso-wrap-style:square;mso-left-percent:-10001;mso-top-percent:-10001;mso-position-horizontal:absolute;mso-position-horizontal-relative:char;mso-position-vertical:absolute;mso-position-vertical-relative:line;mso-left-percent:-10001;mso-top-percent:-10001;v-text-anchor:top" o:gfxdata="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" filled="f" stroked="f">
                 <o:lock v:ext="edit" aspectratio="t"/>
                 <w10:anchorlock/>
               </v:rect>
@@ -4647,7 +4647,7 @@
           </mc:Choice>
           <mc:Fallback>
             <w:pict>
-              <v:rect w14:anchorId="20B12CD8" id="Rectangle 1" o:spid="_x0000_s1026" alt="Slika 6." style="width:450pt;height:319.2pt;visibility:visible;mso-wrap-style:square;mso-left-percent:-10001;mso-top-percent:-10001;mso-position-horizontal:absolute;mso-position-horizontal-relative:char;mso-position-vertical:absolute;mso-position-vertical-relative:line;mso-left-percent:-10001;mso-top-percent:-10001;v-text-anchor:top" o:gfxdata="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" filled="f" stroked="f">
+              <v:rect w14:anchorId="73D439D7" id="Rectangle 1" o:spid="_x0000_s1026" alt="Slika 6." style="width:450pt;height:319.2pt;visibility:visible;mso-wrap-style:square;mso-left-percent:-10001;mso-top-percent:-10001;mso-position-horizontal:absolute;mso-position-horizontal-relative:char;mso-position-vertical:absolute;mso-position-vertical-relative:line;mso-left-percent:-10001;mso-top-percent:-10001;v-text-anchor:top" o:gfxdata="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" filled="f" stroked="f">
                 <o:lock v:ext="edit" aspectratio="t"/>
                 <w10:anchorlock/>
               </v:rect>

</xml_diff>